<commit_message>
new data (RECOVERY Bari)
</commit_message>
<xml_diff>
--- a/PRISMA_2020_flow_diagram_correct.docx
+++ b/PRISMA_2020_flow_diagram_correct.docx
@@ -505,6 +505,39 @@
                               <w:t>28)</w:t>
                             </w:r>
                           </w:p>
+                          <w:p>
+                            <w:pPr>
+                              <w:spacing w:after="0" w:line="240" w:lineRule="auto"/>
+                              <w:ind w:left="284"/>
+                              <w:rPr>
+                                <w:rFonts w:ascii="Arial" w:hAnsi="Arial" w:cs="Arial"/>
+                                <w:color w:val="000000" w:themeColor="text1"/>
+                                <w:sz w:val="18"/>
+                                <w:szCs w:val="20"/>
+                              </w:rPr>
+                            </w:pPr>
+                          </w:p>
+                          <w:p>
+                            <w:pPr>
+                              <w:spacing w:after="0" w:line="240" w:lineRule="auto"/>
+                              <w:ind w:left="284"/>
+                              <w:rPr>
+                                <w:rFonts w:ascii="Arial" w:hAnsi="Arial" w:cs="Arial"/>
+                                <w:color w:val="000000" w:themeColor="text1"/>
+                                <w:sz w:val="18"/>
+                                <w:szCs w:val="20"/>
+                              </w:rPr>
+                            </w:pPr>
+                            <w:r>
+                              <w:rPr>
+                                <w:rFonts w:ascii="Arial" w:hAnsi="Arial" w:cs="Arial"/>
+                                <w:color w:val="000000" w:themeColor="text1"/>
+                                <w:sz w:val="18"/>
+                                <w:szCs w:val="20"/>
+                              </w:rPr>
+                              <w:t>Grey literature (n = 1)</w:t>
+                            </w:r>
+                          </w:p>
                         </w:txbxContent>
                       </wps:txbx>
                       <wps:bodyPr rot="0" spcFirstLastPara="0" vertOverflow="overflow" horzOverflow="overflow" vert="horz" wrap="square" lIns="91440" tIns="45720" rIns="91440" bIns="45720" numCol="1" spcCol="0" rtlCol="0" fromWordArt="0" anchor="ctr" anchorCtr="0" forceAA="0" compatLnSpc="1">
@@ -646,6 +679,39 @@
                           <w:szCs w:val="20"/>
                         </w:rPr>
                         <w:t>28)</w:t>
+                      </w:r>
+                    </w:p>
+                    <w:p>
+                      <w:pPr>
+                        <w:spacing w:after="0" w:line="240" w:lineRule="auto"/>
+                        <w:ind w:left="284"/>
+                        <w:rPr>
+                          <w:rFonts w:ascii="Arial" w:hAnsi="Arial" w:cs="Arial"/>
+                          <w:color w:val="000000" w:themeColor="text1"/>
+                          <w:sz w:val="18"/>
+                          <w:szCs w:val="20"/>
+                        </w:rPr>
+                      </w:pPr>
+                    </w:p>
+                    <w:p>
+                      <w:pPr>
+                        <w:spacing w:after="0" w:line="240" w:lineRule="auto"/>
+                        <w:ind w:left="284"/>
+                        <w:rPr>
+                          <w:rFonts w:ascii="Arial" w:hAnsi="Arial" w:cs="Arial"/>
+                          <w:color w:val="000000" w:themeColor="text1"/>
+                          <w:sz w:val="18"/>
+                          <w:szCs w:val="20"/>
+                        </w:rPr>
+                      </w:pPr>
+                      <w:r>
+                        <w:rPr>
+                          <w:rFonts w:ascii="Arial" w:hAnsi="Arial" w:cs="Arial"/>
+                          <w:color w:val="000000" w:themeColor="text1"/>
+                          <w:sz w:val="18"/>
+                          <w:szCs w:val="20"/>
+                        </w:rPr>
+                        <w:t>Grey literature (n = 1)</w:t>
                       </w:r>
                     </w:p>
                   </w:txbxContent>
@@ -3209,7 +3275,16 @@
                                 <w:sz w:val="18"/>
                                 <w:szCs w:val="20"/>
                               </w:rPr>
-                              <w:t>28</w:t>
+                              <w:t>2</w:t>
+                            </w:r>
+                            <w:r>
+                              <w:rPr>
+                                <w:rFonts w:ascii="Arial" w:hAnsi="Arial" w:cs="Arial"/>
+                                <w:color w:val="000000" w:themeColor="text1"/>
+                                <w:sz w:val="18"/>
+                                <w:szCs w:val="20"/>
+                              </w:rPr>
+                              <w:t>9</w:t>
                             </w:r>
                             <w:r>
                               <w:rPr>
@@ -3355,7 +3430,16 @@
                           <w:sz w:val="18"/>
                           <w:szCs w:val="20"/>
                         </w:rPr>
-                        <w:t>28</w:t>
+                        <w:t>2</w:t>
+                      </w:r>
+                      <w:r>
+                        <w:rPr>
+                          <w:rFonts w:ascii="Arial" w:hAnsi="Arial" w:cs="Arial"/>
+                          <w:color w:val="000000" w:themeColor="text1"/>
+                          <w:sz w:val="18"/>
+                          <w:szCs w:val="20"/>
+                        </w:rPr>
+                        <w:t>9</w:t>
                       </w:r>
                       <w:r>
                         <w:rPr>
@@ -4673,7 +4757,16 @@
                                 <w:sz w:val="18"/>
                                 <w:szCs w:val="20"/>
                               </w:rPr>
-                              <w:t>28</w:t>
+                              <w:t>2</w:t>
+                            </w:r>
+                            <w:r>
+                              <w:rPr>
+                                <w:rFonts w:ascii="Arial" w:hAnsi="Arial" w:cs="Arial"/>
+                                <w:color w:val="000000" w:themeColor="text1"/>
+                                <w:sz w:val="18"/>
+                                <w:szCs w:val="20"/>
+                              </w:rPr>
+                              <w:t>9</w:t>
                             </w:r>
                             <w:r>
                               <w:rPr>
@@ -4819,7 +4912,16 @@
                           <w:sz w:val="18"/>
                           <w:szCs w:val="20"/>
                         </w:rPr>
-                        <w:t>28</w:t>
+                        <w:t>2</w:t>
+                      </w:r>
+                      <w:r>
+                        <w:rPr>
+                          <w:rFonts w:ascii="Arial" w:hAnsi="Arial" w:cs="Arial"/>
+                          <w:color w:val="000000" w:themeColor="text1"/>
+                          <w:sz w:val="18"/>
+                          <w:szCs w:val="20"/>
+                        </w:rPr>
+                        <w:t>9</w:t>
                       </w:r>
                       <w:r>
                         <w:rPr>
@@ -6604,7 +6706,16 @@
                                 <w:sz w:val="18"/>
                                 <w:szCs w:val="20"/>
                               </w:rPr>
-                              <w:t>22</w:t>
+                              <w:t>2</w:t>
+                            </w:r>
+                            <w:r>
+                              <w:rPr>
+                                <w:rFonts w:ascii="Arial" w:hAnsi="Arial" w:cs="Arial"/>
+                                <w:color w:val="000000" w:themeColor="text1"/>
+                                <w:sz w:val="18"/>
+                                <w:szCs w:val="20"/>
+                              </w:rPr>
+                              <w:t>3</w:t>
                             </w:r>
                             <w:r>
                               <w:rPr>
@@ -6781,7 +6892,16 @@
                           <w:sz w:val="18"/>
                           <w:szCs w:val="20"/>
                         </w:rPr>
-                        <w:t>22</w:t>
+                        <w:t>2</w:t>
+                      </w:r>
+                      <w:r>
+                        <w:rPr>
+                          <w:rFonts w:ascii="Arial" w:hAnsi="Arial" w:cs="Arial"/>
+                          <w:color w:val="000000" w:themeColor="text1"/>
+                          <w:sz w:val="18"/>
+                          <w:szCs w:val="20"/>
+                        </w:rPr>
+                        <w:t>3</w:t>
                       </w:r>
                       <w:r>
                         <w:rPr>

</xml_diff>